<commit_message>
Week 8 Assignment Submission
</commit_message>
<xml_diff>
--- a/2_PL SQL Programming_HandsOn.docx
+++ b/2_PL SQL Programming_HandsOn.docx
@@ -279,6 +279,9 @@
         <w:ind w:left="720"/>
       </w:pPr>
       <w:r>
+        <w:rPr>
+          <w:noProof/>
+        </w:rPr>
         <w:drawing>
           <wp:inline distT="0" distB="0" distL="0" distR="0" wp14:anchorId="54BDD721" wp14:editId="73860DF7">
             <wp:extent cx="5943600" cy="4476750"/>
@@ -322,6 +325,9 @@
         <w:ind w:left="720"/>
       </w:pPr>
       <w:r>
+        <w:rPr>
+          <w:noProof/>
+        </w:rPr>
         <w:lastRenderedPageBreak/>
         <w:drawing>
           <wp:inline distT="0" distB="0" distL="0" distR="0" wp14:anchorId="0DBBDAEC" wp14:editId="5C0747AA">
@@ -674,6 +680,9 @@
         <w:ind w:left="720"/>
       </w:pPr>
       <w:r>
+        <w:rPr>
+          <w:noProof/>
+        </w:rPr>
         <w:drawing>
           <wp:inline distT="0" distB="0" distL="0" distR="0" wp14:anchorId="5FC6AD72" wp14:editId="7B4BE657">
             <wp:extent cx="5943600" cy="4521835"/>
@@ -717,6 +726,9 @@
         <w:ind w:left="720"/>
       </w:pPr>
       <w:r>
+        <w:rPr>
+          <w:noProof/>
+        </w:rPr>
         <w:lastRenderedPageBreak/>
         <w:drawing>
           <wp:inline distT="0" distB="0" distL="0" distR="0" wp14:anchorId="10296AB5" wp14:editId="452C734D">
@@ -1183,6 +1195,9 @@
         <w:ind w:left="720"/>
       </w:pPr>
       <w:r>
+        <w:rPr>
+          <w:noProof/>
+        </w:rPr>
         <w:drawing>
           <wp:inline distT="0" distB="0" distL="0" distR="0" wp14:anchorId="29E85CC2" wp14:editId="4E7362CE">
             <wp:extent cx="5943600" cy="4535805"/>
@@ -1610,6 +1625,7 @@
         <w:rPr>
           <w:b/>
           <w:bCs/>
+          <w:noProof/>
         </w:rPr>
         <w:drawing>
           <wp:inline distT="0" distB="0" distL="0" distR="0" wp14:anchorId="229D851B" wp14:editId="120D09AD">
@@ -2238,6 +2254,9 @@
         </w:rPr>
       </w:pPr>
       <w:r>
+        <w:rPr>
+          <w:noProof/>
+        </w:rPr>
         <w:lastRenderedPageBreak/>
         <w:drawing>
           <wp:inline distT="0" distB="0" distL="0" distR="0" wp14:anchorId="20F0224C" wp14:editId="4F8BD988">
@@ -3349,6 +3368,9 @@
         </w:rPr>
       </w:pPr>
       <w:r>
+        <w:rPr>
+          <w:noProof/>
+        </w:rPr>
         <w:lastRenderedPageBreak/>
         <w:drawing>
           <wp:inline distT="0" distB="0" distL="0" distR="0" wp14:anchorId="0D962E71" wp14:editId="38F30DFC">
@@ -5740,6 +5762,7 @@
   <w:style w:type="character" w:default="1" w:styleId="DefaultParagraphFont">
     <w:name w:val="Default Paragraph Font"/>
     <w:uiPriority w:val="1"/>
+    <w:semiHidden/>
     <w:unhideWhenUsed/>
   </w:style>
   <w:style w:type="table" w:default="1" w:styleId="TableNormal">

</xml_diff>